<commit_message>
Add Updated version of EE_Gaspard
</commit_message>
<xml_diff>
--- a/reports/EE_Gaspard.docx
+++ b/reports/EE_Gaspard.docx
@@ -6637,15 +6637,7 @@
           <w:color w:val="auto"/>
           <w:u w:val="none"/>
         </w:rPr>
-        <w:t>Een stukje software geïntegreerd in het project zelf waarmee ontwikkelaars hun api kunnen testen. Dit geeft een overzichtelijk res</w:t>
-      </w:r>
-      <w:r>
-        <w:rPr>
-          <w:rStyle w:val="Hyperlink"/>
-          <w:color w:val="auto"/>
-          <w:u w:val="none"/>
-        </w:rPr>
-        <w:t>ultaat weer.</w:t>
+        <w:t>Een stukje software geïntegreerd in het project zelf waarmee ontwikkelaars hun api kunnen testen. Dit geeft een overzichtelijk resultaat weer.</w:t>
       </w:r>
     </w:p>
     <w:p>
@@ -6682,6 +6674,16 @@
         </w:rPr>
         <w:t>Een websocket/library voor asp.net die onmiddelijk gegevens update zonder dat de gebruikers een pagina moeten refreshen. Dit ga ik gebruiker iedere keer aantallen te updaten bv. het aantal gebruikers dat één bepaald land toevoegen aan hun wenslijst.</w:t>
       </w:r>
+      <w:r>
+        <w:rPr>
+          <w:rStyle w:val="Hyperlink"/>
+          <w:color w:val="auto"/>
+          <w:u w:val="none"/>
+        </w:rPr>
+        <w:t xml:space="preserve"> Het zal ook de lijst van de landen automatisch updaten. Zo kan de gebruiker geen fouten krijgen tijdens het gebruik van de app zoals bv. missende info van het land. Als dat niet goed genoeg is wil ik misschien een aparte chatruimte waar mijn gebruikers anoniem (enkel het land wordt zichtbaar) kunnen chatten.</w:t>
+      </w:r>
+      <w:bookmarkStart w:id="13" w:name="_GoBack"/>
+      <w:bookmarkEnd w:id="13"/>
     </w:p>
     <w:p>
       <w:pPr>
@@ -6705,14 +6707,14 @@
         <w:pStyle w:val="Heading2"/>
         <w:shd w:val="clear" w:color="auto" w:fill="323E4F" w:themeFill="text2" w:themeFillShade="BF"/>
       </w:pPr>
-      <w:bookmarkStart w:id="13" w:name="_Toc33967125"/>
+      <w:bookmarkStart w:id="14" w:name="_Toc33967125"/>
       <w:r>
         <w:t>Huis</w:t>
       </w:r>
       <w:r>
         <w:t>stijl</w:t>
       </w:r>
-      <w:bookmarkEnd w:id="13"/>
+      <w:bookmarkEnd w:id="14"/>
     </w:p>
     <w:p>
       <w:r>
@@ -6810,12 +6812,12 @@
         </w:numPr>
       </w:pPr>
       <w:r>
+        <w:lastRenderedPageBreak/>
         <w:t>Raleway Light voor de tekst en subtitels(vetgedrukt).</w:t>
       </w:r>
     </w:p>
     <w:p>
       <w:r>
-        <w:lastRenderedPageBreak/>
         <w:t>Ik ga ook met een vast kleurenschema werken</w:t>
       </w:r>
       <w:r>
@@ -6890,8 +6892,6 @@
         <w:spacing w:after="720"/>
         <w:ind w:left="578" w:hanging="578"/>
       </w:pPr>
-      <w:bookmarkStart w:id="14" w:name="_GoBack"/>
-      <w:bookmarkEnd w:id="14"/>
       <w:r>
         <w:t xml:space="preserve"> </w:t>
       </w:r>
@@ -10747,7 +10747,7 @@
 </file>
 
 <file path=customXml/itemProps1.xml><?xml version="1.0" encoding="utf-8"?>
-<ds:datastoreItem xmlns:ds="http://schemas.openxmlformats.org/officeDocument/2006/customXml" ds:itemID="{0CA534BC-155D-4A92-B64A-4B0F96C051A7}">
+<ds:datastoreItem xmlns:ds="http://schemas.openxmlformats.org/officeDocument/2006/customXml" ds:itemID="{F8BF888A-8B23-4586-9B75-7825E3CD334D}">
   <ds:schemaRefs>
     <ds:schemaRef ds:uri="http://schemas.openxmlformats.org/officeDocument/2006/bibliography"/>
   </ds:schemaRefs>

</xml_diff>